<commit_message>
updated proposal, added header to docx
</commit_message>
<xml_diff>
--- a/proposal/custom-reference-doc.docx
+++ b/proposal/custom-reference-doc.docx
@@ -344,10 +344,29 @@
         <w:t xml:space="preserve"> Definition </w:t>
       </w:r>
     </w:p>
+    <w:p>
+      <w:pPr>
+        <w:rPr>
+          <w:rFonts w:ascii="Calibri" w:hAnsi="Calibri"/>
+        </w:rPr>
+      </w:pPr>
+      <w:r>
+        <w:br w:type="page"/>
+      </w:r>
+    </w:p>
+    <w:p>
+      <w:pPr>
+        <w:pStyle w:val="Definition"/>
+      </w:pPr>
+    </w:p>
     <w:sectPr>
+      <w:headerReference w:type="default" r:id="rId8"/>
+      <w:headerReference w:type="first" r:id="rId9"/>
       <w:pgSz w:w="12240" w:h="15840"/>
       <w:pgMar w:top="1440" w:right="1440" w:bottom="1440" w:left="1440" w:header="720" w:footer="720" w:gutter="0"/>
       <w:cols w:space="720"/>
+      <w:titlePg/>
+      <w:docGrid w:linePitch="326"/>
     </w:sectPr>
   </w:body>
 </w:document>
@@ -411,6 +430,169 @@
     </w:p>
   </w:footnote>
 </w:footnotes>
+</file>
+
+<file path=word/header1.xml><?xml version="1.0" encoding="utf-8"?>
+<w:hdr xmlns:wpc="http://schemas.microsoft.com/office/word/2010/wordprocessingCanvas" xmlns:cx="http://schemas.microsoft.com/office/drawing/2014/chartex" xmlns:cx1="http://schemas.microsoft.com/office/drawing/2015/9/8/chartex" xmlns:cx2="http://schemas.microsoft.com/office/drawing/2015/10/21/chartex" xmlns:cx3="http://schemas.microsoft.com/office/drawing/2016/5/9/chartex" xmlns:cx4="http://schemas.microsoft.com/office/drawing/2016/5/10/chartex" xmlns:cx5="http://schemas.microsoft.com/office/drawing/2016/5/11/chartex" xmlns:cx6="http://schemas.microsoft.com/office/drawing/2016/5/12/chartex" xmlns:cx7="http://schemas.microsoft.com/office/drawing/2016/5/13/chartex" xmlns:cx8="http://schemas.microsoft.com/office/drawing/2016/5/14/chartex" xmlns:mc="http://schemas.openxmlformats.org/markup-compatibility/2006" xmlns:aink="http://schemas.microsoft.com/office/drawing/2016/ink" xmlns:am3d="http://schemas.microsoft.com/office/drawing/2017/model3d" xmlns:o="urn:schemas-microsoft-com:office:office" xmlns:r="http://schemas.openxmlformats.org/officeDocument/2006/relationships" xmlns:m="http://schemas.openxmlformats.org/officeDocument/2006/math" xmlns:v="urn:schemas-microsoft-com:vml" xmlns:wp14="http://schemas.microsoft.com/office/word/2010/wordprocessingDrawing" xmlns:wp="http://schemas.openxmlformats.org/drawingml/2006/wordprocessingDrawing" xmlns:w10="urn:schemas-microsoft-com:office:word" xmlns:w="http://schemas.openxmlformats.org/wordprocessingml/2006/main" xmlns:w14="http://schemas.microsoft.com/office/word/2010/wordml" xmlns:w15="http://schemas.microsoft.com/office/word/2012/wordml" xmlns:w16cex="http://schemas.microsoft.com/office/word/2018/wordml/cex" xmlns:w16cid="http://schemas.microsoft.com/office/word/2016/wordml/cid" xmlns:w16="http://schemas.microsoft.com/office/word/2018/wordml" xmlns:w16sdtdh="http://schemas.microsoft.com/office/word/2020/wordml/sdtdatahash" xmlns:w16se="http://schemas.microsoft.com/office/word/2015/wordml/symex" xmlns:wpg="http://schemas.microsoft.com/office/word/2010/wordprocessingGroup" xmlns:wpi="http://schemas.microsoft.com/office/word/2010/wordprocessingInk" xmlns:wne="http://schemas.microsoft.com/office/word/2006/wordml" xmlns:wps="http://schemas.microsoft.com/office/word/2010/wordprocessingShape" mc:Ignorable="w14 w15 w16se w16cid w16 w16cex w16sdtdh wp14">
+  <w:p>
+    <w:pPr>
+      <w:pStyle w:val="Header"/>
+      <w:rPr>
+        <w:rFonts w:ascii="Calibri" w:hAnsi="Calibri" w:cs="Calibri"/>
+        <w:sz w:val="22"/>
+        <w:szCs w:val="22"/>
+      </w:rPr>
+    </w:pPr>
+    <w:r>
+      <w:rPr>
+        <w:rFonts w:ascii="Calibri" w:hAnsi="Calibri" w:cs="Calibri"/>
+        <w:sz w:val="22"/>
+        <w:szCs w:val="22"/>
+      </w:rPr>
+      <w:t>GES INDEPENDENT STUDY PROPOSAL</w:t>
+    </w:r>
+    <w:r>
+      <w:rPr>
+        <w:rFonts w:ascii="Calibri" w:hAnsi="Calibri" w:cs="Calibri"/>
+        <w:sz w:val="22"/>
+        <w:szCs w:val="22"/>
+      </w:rPr>
+      <w:tab/>
+    </w:r>
+    <w:r>
+      <w:rPr>
+        <w:rFonts w:ascii="Calibri" w:hAnsi="Calibri" w:cs="Calibri"/>
+        <w:sz w:val="22"/>
+        <w:szCs w:val="22"/>
+      </w:rPr>
+      <w:tab/>
+    </w:r>
+    <w:r>
+      <w:rPr>
+        <w:rFonts w:ascii="Calibri" w:hAnsi="Calibri" w:cs="Calibri"/>
+        <w:sz w:val="22"/>
+        <w:szCs w:val="22"/>
+      </w:rPr>
+      <w:fldChar w:fldCharType="begin"/>
+    </w:r>
+    <w:r>
+      <w:rPr>
+        <w:rFonts w:ascii="Calibri" w:hAnsi="Calibri" w:cs="Calibri"/>
+        <w:sz w:val="22"/>
+        <w:szCs w:val="22"/>
+      </w:rPr>
+      <w:instrText xml:space="preserve"> PAGE   \* MERGEFORMAT </w:instrText>
+    </w:r>
+    <w:r>
+      <w:rPr>
+        <w:rFonts w:ascii="Calibri" w:hAnsi="Calibri" w:cs="Calibri"/>
+        <w:sz w:val="22"/>
+        <w:szCs w:val="22"/>
+      </w:rPr>
+      <w:fldChar w:fldCharType="separate"/>
+    </w:r>
+    <w:r>
+      <w:rPr>
+        <w:rFonts w:ascii="Calibri" w:hAnsi="Calibri" w:cs="Calibri"/>
+        <w:noProof/>
+        <w:sz w:val="22"/>
+        <w:szCs w:val="22"/>
+      </w:rPr>
+      <w:t>1</w:t>
+    </w:r>
+    <w:r>
+      <w:rPr>
+        <w:rFonts w:ascii="Calibri" w:hAnsi="Calibri" w:cs="Calibri"/>
+        <w:noProof/>
+        <w:sz w:val="22"/>
+        <w:szCs w:val="22"/>
+      </w:rPr>
+      <w:fldChar w:fldCharType="end"/>
+    </w:r>
+    <w:r>
+      <w:rPr>
+        <w:rFonts w:ascii="Calibri" w:hAnsi="Calibri" w:cs="Calibri"/>
+        <w:sz w:val="22"/>
+        <w:szCs w:val="22"/>
+      </w:rPr>
+      <w:tab/>
+    </w:r>
+    <w:r>
+      <w:rPr>
+        <w:rFonts w:ascii="Calibri" w:hAnsi="Calibri" w:cs="Calibri"/>
+        <w:sz w:val="22"/>
+        <w:szCs w:val="22"/>
+      </w:rPr>
+      <w:tab/>
+    </w:r>
+    <w:r>
+      <w:rPr>
+        <w:rFonts w:ascii="Calibri" w:hAnsi="Calibri" w:cs="Calibri"/>
+        <w:sz w:val="22"/>
+        <w:szCs w:val="22"/>
+      </w:rPr>
+      <w:tab/>
+    </w:r>
+    <w:r>
+      <w:rPr>
+        <w:rFonts w:ascii="Calibri" w:hAnsi="Calibri" w:cs="Calibri"/>
+        <w:sz w:val="22"/>
+        <w:szCs w:val="22"/>
+      </w:rPr>
+      <w:tab/>
+    </w:r>
+    <w:r>
+      <w:rPr>
+        <w:rFonts w:ascii="Calibri" w:hAnsi="Calibri" w:cs="Calibri"/>
+        <w:sz w:val="22"/>
+        <w:szCs w:val="22"/>
+      </w:rPr>
+      <w:tab/>
+    </w:r>
+  </w:p>
+</w:hdr>
+</file>
+
+<file path=word/header2.xml><?xml version="1.0" encoding="utf-8"?>
+<w:hdr xmlns:wpc="http://schemas.microsoft.com/office/word/2010/wordprocessingCanvas" xmlns:cx="http://schemas.microsoft.com/office/drawing/2014/chartex" xmlns:cx1="http://schemas.microsoft.com/office/drawing/2015/9/8/chartex" xmlns:cx2="http://schemas.microsoft.com/office/drawing/2015/10/21/chartex" xmlns:cx3="http://schemas.microsoft.com/office/drawing/2016/5/9/chartex" xmlns:cx4="http://schemas.microsoft.com/office/drawing/2016/5/10/chartex" xmlns:cx5="http://schemas.microsoft.com/office/drawing/2016/5/11/chartex" xmlns:cx6="http://schemas.microsoft.com/office/drawing/2016/5/12/chartex" xmlns:cx7="http://schemas.microsoft.com/office/drawing/2016/5/13/chartex" xmlns:cx8="http://schemas.microsoft.com/office/drawing/2016/5/14/chartex" xmlns:mc="http://schemas.openxmlformats.org/markup-compatibility/2006" xmlns:aink="http://schemas.microsoft.com/office/drawing/2016/ink" xmlns:am3d="http://schemas.microsoft.com/office/drawing/2017/model3d" xmlns:o="urn:schemas-microsoft-com:office:office" xmlns:r="http://schemas.openxmlformats.org/officeDocument/2006/relationships" xmlns:m="http://schemas.openxmlformats.org/officeDocument/2006/math" xmlns:v="urn:schemas-microsoft-com:vml" xmlns:wp14="http://schemas.microsoft.com/office/word/2010/wordprocessingDrawing" xmlns:wp="http://schemas.openxmlformats.org/drawingml/2006/wordprocessingDrawing" xmlns:w10="urn:schemas-microsoft-com:office:word" xmlns:w="http://schemas.openxmlformats.org/wordprocessingml/2006/main" xmlns:w14="http://schemas.microsoft.com/office/word/2010/wordml" xmlns:w15="http://schemas.microsoft.com/office/word/2012/wordml" xmlns:w16cex="http://schemas.microsoft.com/office/word/2018/wordml/cex" xmlns:w16cid="http://schemas.microsoft.com/office/word/2016/wordml/cid" xmlns:w16="http://schemas.microsoft.com/office/word/2018/wordml" xmlns:w16sdtdh="http://schemas.microsoft.com/office/word/2020/wordml/sdtdatahash" xmlns:w16se="http://schemas.microsoft.com/office/word/2015/wordml/symex" xmlns:wpg="http://schemas.microsoft.com/office/word/2010/wordprocessingGroup" xmlns:wpi="http://schemas.microsoft.com/office/word/2010/wordprocessingInk" xmlns:wne="http://schemas.microsoft.com/office/word/2006/wordml" xmlns:wps="http://schemas.microsoft.com/office/word/2010/wordprocessingShape" mc:Ignorable="w14 w15 w16se w16cid w16 w16cex w16sdtdh wp14">
+  <w:p>
+    <w:pPr>
+      <w:pStyle w:val="Header"/>
+      <w:rPr>
+        <w:rFonts w:ascii="Calibri" w:hAnsi="Calibri" w:cs="Calibri"/>
+        <w:sz w:val="22"/>
+        <w:szCs w:val="22"/>
+      </w:rPr>
+    </w:pPr>
+    <w:r>
+      <w:tab/>
+    </w:r>
+    <w:r>
+      <w:tab/>
+    </w:r>
+    <w:r>
+      <w:fldChar w:fldCharType="begin"/>
+    </w:r>
+    <w:r>
+      <w:instrText xml:space="preserve"> PAGE   \* MERGEFORMAT </w:instrText>
+    </w:r>
+    <w:r>
+      <w:fldChar w:fldCharType="separate"/>
+    </w:r>
+    <w:r>
+      <w:rPr>
+        <w:noProof/>
+      </w:rPr>
+      <w:t>1</w:t>
+    </w:r>
+    <w:r>
+      <w:rPr>
+        <w:noProof/>
+      </w:rPr>
+      <w:fldChar w:fldCharType="end"/>
+    </w:r>
+  </w:p>
+</w:hdr>
 </file>
 
 <file path=word/numbering.xml><?xml version="1.0" encoding="utf-8"?>
@@ -1747,6 +1929,44 @@
       <w:rFonts w:ascii="Calibri" w:hAnsi="Calibri"/>
       <w:sz w:val="22"/>
     </w:rPr>
+  </w:style>
+  <w:style w:type="paragraph" w:styleId="Header">
+    <w:name w:val="header"/>
+    <w:basedOn w:val="Normal"/>
+    <w:link w:val="HeaderChar"/>
+    <w:rsid w:val="00DC7907"/>
+    <w:pPr>
+      <w:tabs>
+        <w:tab w:val="center" w:pos="4680"/>
+        <w:tab w:val="right" w:pos="9360"/>
+      </w:tabs>
+      <w:spacing w:after="0"/>
+    </w:pPr>
+  </w:style>
+  <w:style w:type="character" w:customStyle="1" w:styleId="HeaderChar">
+    <w:name w:val="Header Char"/>
+    <w:basedOn w:val="DefaultParagraphFont"/>
+    <w:link w:val="Header"/>
+    <w:rsid w:val="00DC7907"/>
+  </w:style>
+  <w:style w:type="paragraph" w:styleId="Footer">
+    <w:name w:val="footer"/>
+    <w:basedOn w:val="Normal"/>
+    <w:link w:val="FooterChar"/>
+    <w:rsid w:val="00DC7907"/>
+    <w:pPr>
+      <w:tabs>
+        <w:tab w:val="center" w:pos="4680"/>
+        <w:tab w:val="right" w:pos="9360"/>
+      </w:tabs>
+      <w:spacing w:after="0"/>
+    </w:pPr>
+  </w:style>
+  <w:style w:type="character" w:customStyle="1" w:styleId="FooterChar">
+    <w:name w:val="Footer Char"/>
+    <w:basedOn w:val="DefaultParagraphFont"/>
+    <w:link w:val="Footer"/>
+    <w:rsid w:val="00DC7907"/>
   </w:style>
 </w:styles>
 </file>

</xml_diff>

<commit_message>
updated with wilson comments v1
</commit_message>
<xml_diff>
--- a/proposal/custom-reference-doc.docx
+++ b/proposal/custom-reference-doc.docx
@@ -1,6 +1,6 @@
 
 <file path=word/document.xml><?xml version="1.0" encoding="utf-8"?>
-<w:document xmlns:wpc="http://schemas.microsoft.com/office/word/2010/wordprocessingCanvas" xmlns:cx="http://schemas.microsoft.com/office/drawing/2014/chartex" xmlns:cx1="http://schemas.microsoft.com/office/drawing/2015/9/8/chartex" xmlns:cx2="http://schemas.microsoft.com/office/drawing/2015/10/21/chartex" xmlns:cx3="http://schemas.microsoft.com/office/drawing/2016/5/9/chartex" xmlns:cx4="http://schemas.microsoft.com/office/drawing/2016/5/10/chartex" xmlns:cx5="http://schemas.microsoft.com/office/drawing/2016/5/11/chartex" xmlns:cx6="http://schemas.microsoft.com/office/drawing/2016/5/12/chartex" xmlns:cx7="http://schemas.microsoft.com/office/drawing/2016/5/13/chartex" xmlns:cx8="http://schemas.microsoft.com/office/drawing/2016/5/14/chartex" xmlns:mc="http://schemas.openxmlformats.org/markup-compatibility/2006" xmlns:aink="http://schemas.microsoft.com/office/drawing/2016/ink" xmlns:am3d="http://schemas.microsoft.com/office/drawing/2017/model3d" xmlns:o="urn:schemas-microsoft-com:office:office" xmlns:r="http://schemas.openxmlformats.org/officeDocument/2006/relationships" xmlns:m="http://schemas.openxmlformats.org/officeDocument/2006/math" xmlns:v="urn:schemas-microsoft-com:vml" xmlns:wp14="http://schemas.microsoft.com/office/word/2010/wordprocessingDrawing" xmlns:wp="http://schemas.openxmlformats.org/drawingml/2006/wordprocessingDrawing" xmlns:w10="urn:schemas-microsoft-com:office:word" xmlns:w="http://schemas.openxmlformats.org/wordprocessingml/2006/main" xmlns:w14="http://schemas.microsoft.com/office/word/2010/wordml" xmlns:w15="http://schemas.microsoft.com/office/word/2012/wordml" xmlns:w16cex="http://schemas.microsoft.com/office/word/2018/wordml/cex" xmlns:w16cid="http://schemas.microsoft.com/office/word/2016/wordml/cid" xmlns:w16="http://schemas.microsoft.com/office/word/2018/wordml" xmlns:w16sdtdh="http://schemas.microsoft.com/office/word/2020/wordml/sdtdatahash" xmlns:w16se="http://schemas.microsoft.com/office/word/2015/wordml/symex" xmlns:wpg="http://schemas.microsoft.com/office/word/2010/wordprocessingGroup" xmlns:wpi="http://schemas.microsoft.com/office/word/2010/wordprocessingInk" xmlns:wne="http://schemas.microsoft.com/office/word/2006/wordml" xmlns:wps="http://schemas.microsoft.com/office/word/2010/wordprocessingShape" mc:Ignorable="w14 w15 w16se w16cid w16 w16cex w16sdtdh wp14">
+<w:document xmlns:wpc="http://schemas.microsoft.com/office/word/2010/wordprocessingCanvas" xmlns:cx="http://schemas.microsoft.com/office/drawing/2014/chartex" xmlns:cx1="http://schemas.microsoft.com/office/drawing/2015/9/8/chartex" xmlns:cx2="http://schemas.microsoft.com/office/drawing/2015/10/21/chartex" xmlns:cx3="http://schemas.microsoft.com/office/drawing/2016/5/9/chartex" xmlns:cx4="http://schemas.microsoft.com/office/drawing/2016/5/10/chartex" xmlns:cx5="http://schemas.microsoft.com/office/drawing/2016/5/11/chartex" xmlns:cx6="http://schemas.microsoft.com/office/drawing/2016/5/12/chartex" xmlns:cx7="http://schemas.microsoft.com/office/drawing/2016/5/13/chartex" xmlns:cx8="http://schemas.microsoft.com/office/drawing/2016/5/14/chartex" xmlns:mc="http://schemas.openxmlformats.org/markup-compatibility/2006" xmlns:aink="http://schemas.microsoft.com/office/drawing/2016/ink" xmlns:am3d="http://schemas.microsoft.com/office/drawing/2017/model3d" xmlns:o="urn:schemas-microsoft-com:office:office" xmlns:oel="http://schemas.microsoft.com/office/2019/extlst" xmlns:r="http://schemas.openxmlformats.org/officeDocument/2006/relationships" xmlns:m="http://schemas.openxmlformats.org/officeDocument/2006/math" xmlns:v="urn:schemas-microsoft-com:vml" xmlns:wp14="http://schemas.microsoft.com/office/word/2010/wordprocessingDrawing" xmlns:wp="http://schemas.openxmlformats.org/drawingml/2006/wordprocessingDrawing" xmlns:w10="urn:schemas-microsoft-com:office:word" xmlns:w="http://schemas.openxmlformats.org/wordprocessingml/2006/main" xmlns:w14="http://schemas.microsoft.com/office/word/2010/wordml" xmlns:w15="http://schemas.microsoft.com/office/word/2012/wordml" xmlns:w16cex="http://schemas.microsoft.com/office/word/2018/wordml/cex" xmlns:w16cid="http://schemas.microsoft.com/office/word/2016/wordml/cid" xmlns:w16="http://schemas.microsoft.com/office/word/2018/wordml" xmlns:w16du="http://schemas.microsoft.com/office/word/2023/wordml/word16du" xmlns:w16sdtdh="http://schemas.microsoft.com/office/word/2020/wordml/sdtdatahash" xmlns:w16sdtfl="http://schemas.microsoft.com/office/word/2024/wordml/sdtformatlock" xmlns:w16se="http://schemas.microsoft.com/office/word/2015/wordml/symex" xmlns:wpg="http://schemas.microsoft.com/office/word/2010/wordprocessingGroup" xmlns:wpi="http://schemas.microsoft.com/office/word/2010/wordprocessingInk" xmlns:wne="http://schemas.microsoft.com/office/word/2006/wordml" xmlns:wps="http://schemas.microsoft.com/office/word/2010/wordprocessingShape" mc:Ignorable="w14 w15 w16se w16cid w16 w16cex w16sdtdh w16sdtfl w16du wp14">
   <w:body>
     <w:p>
       <w:pPr>
@@ -51,19 +51,31 @@
     <w:p>
       <w:pPr>
         <w:pStyle w:val="Heading1"/>
+        <w:rPr>
+          <w:rFonts w:ascii="Calibri" w:hAnsi="Calibri" w:cs="Calibri"/>
+        </w:rPr>
       </w:pPr>
       <w:bookmarkStart w:id="0" w:name="heading-1"/>
       <w:r>
-        <w:t xml:space="preserve"> Heading 1 </w:t>
+        <w:rPr>
+          <w:rFonts w:ascii="Calibri" w:hAnsi="Calibri" w:cs="Calibri"/>
+        </w:rPr>
+        <w:t xml:space="preserve">Heading 1 </w:t>
       </w:r>
       <w:bookmarkEnd w:id="0"/>
     </w:p>
     <w:p>
       <w:pPr>
         <w:pStyle w:val="Heading2"/>
+        <w:rPr>
+          <w:rFonts w:ascii="Calibri" w:hAnsi="Calibri" w:cs="Calibri"/>
+        </w:rPr>
       </w:pPr>
       <w:bookmarkStart w:id="1" w:name="heading-2"/>
       <w:r>
+        <w:rPr>
+          <w:rFonts w:ascii="Calibri" w:hAnsi="Calibri" w:cs="Calibri"/>
+        </w:rPr>
         <w:t xml:space="preserve"> Heading 2 </w:t>
       </w:r>
       <w:bookmarkEnd w:id="1"/>
@@ -71,9 +83,15 @@
     <w:p>
       <w:pPr>
         <w:pStyle w:val="Heading3"/>
+        <w:rPr>
+          <w:rFonts w:ascii="Calibri" w:hAnsi="Calibri" w:cs="Calibri"/>
+        </w:rPr>
       </w:pPr>
       <w:bookmarkStart w:id="2" w:name="heading-3"/>
       <w:r>
+        <w:rPr>
+          <w:rFonts w:ascii="Calibri" w:hAnsi="Calibri" w:cs="Calibri"/>
+        </w:rPr>
         <w:t xml:space="preserve"> Heading 3 </w:t>
       </w:r>
       <w:bookmarkEnd w:id="2"/>
@@ -81,9 +99,15 @@
     <w:p>
       <w:pPr>
         <w:pStyle w:val="Heading4"/>
+        <w:rPr>
+          <w:rFonts w:ascii="Calibri" w:hAnsi="Calibri" w:cs="Calibri"/>
+        </w:rPr>
       </w:pPr>
       <w:bookmarkStart w:id="3" w:name="heading-4"/>
       <w:r>
+        <w:rPr>
+          <w:rFonts w:ascii="Calibri" w:hAnsi="Calibri" w:cs="Calibri"/>
+        </w:rPr>
         <w:t xml:space="preserve"> Heading 4 </w:t>
       </w:r>
       <w:bookmarkEnd w:id="3"/>
@@ -91,9 +115,15 @@
     <w:p>
       <w:pPr>
         <w:pStyle w:val="Heading5"/>
+        <w:rPr>
+          <w:rFonts w:ascii="Calibri" w:hAnsi="Calibri" w:cs="Calibri"/>
+        </w:rPr>
       </w:pPr>
       <w:bookmarkStart w:id="4" w:name="heading-5"/>
       <w:r>
+        <w:rPr>
+          <w:rFonts w:ascii="Calibri" w:hAnsi="Calibri" w:cs="Calibri"/>
+        </w:rPr>
         <w:t xml:space="preserve"> Heading 5 </w:t>
       </w:r>
       <w:bookmarkEnd w:id="4"/>
@@ -101,9 +131,15 @@
     <w:p>
       <w:pPr>
         <w:pStyle w:val="Heading6"/>
+        <w:rPr>
+          <w:rFonts w:ascii="Calibri" w:hAnsi="Calibri" w:cs="Calibri"/>
+        </w:rPr>
       </w:pPr>
       <w:bookmarkStart w:id="5" w:name="heading-6"/>
       <w:r>
+        <w:rPr>
+          <w:rFonts w:ascii="Calibri" w:hAnsi="Calibri" w:cs="Calibri"/>
+        </w:rPr>
         <w:t xml:space="preserve"> Heading 6 </w:t>
       </w:r>
       <w:bookmarkEnd w:id="5"/>
@@ -111,9 +147,15 @@
     <w:p>
       <w:pPr>
         <w:pStyle w:val="Heading7"/>
+        <w:rPr>
+          <w:rFonts w:ascii="Calibri" w:hAnsi="Calibri" w:cs="Calibri"/>
+        </w:rPr>
       </w:pPr>
       <w:bookmarkStart w:id="6" w:name="heading-7"/>
       <w:r>
+        <w:rPr>
+          <w:rFonts w:ascii="Calibri" w:hAnsi="Calibri" w:cs="Calibri"/>
+        </w:rPr>
         <w:t xml:space="preserve"> Heading 7 </w:t>
       </w:r>
       <w:bookmarkEnd w:id="6"/>
@@ -121,9 +163,15 @@
     <w:p>
       <w:pPr>
         <w:pStyle w:val="Heading8"/>
+        <w:rPr>
+          <w:rFonts w:ascii="Calibri" w:hAnsi="Calibri" w:cs="Calibri"/>
+        </w:rPr>
       </w:pPr>
       <w:bookmarkStart w:id="7" w:name="heading-8"/>
       <w:r>
+        <w:rPr>
+          <w:rFonts w:ascii="Calibri" w:hAnsi="Calibri" w:cs="Calibri"/>
+        </w:rPr>
         <w:t xml:space="preserve"> Heading 8 </w:t>
       </w:r>
       <w:bookmarkEnd w:id="7"/>
@@ -131,9 +179,15 @@
     <w:p>
       <w:pPr>
         <w:pStyle w:val="Heading9"/>
+        <w:rPr>
+          <w:rFonts w:ascii="Calibri" w:hAnsi="Calibri" w:cs="Calibri"/>
+        </w:rPr>
       </w:pPr>
       <w:bookmarkStart w:id="8" w:name="heading-9"/>
       <w:r>
+        <w:rPr>
+          <w:rFonts w:ascii="Calibri" w:hAnsi="Calibri" w:cs="Calibri"/>
+        </w:rPr>
         <w:t xml:space="preserve"> Heading 9 </w:t>
       </w:r>
       <w:bookmarkEnd w:id="8"/>
@@ -168,7 +222,7 @@
       <w:r>
         <w:t xml:space="preserve"> .    </w:t>
       </w:r>
-      <w:hyperlink r:id="rId7">
+      <w:hyperlink r:id="rId8">
         <w:r>
           <w:rPr>
             <w:rStyle w:val="Hyperlink"/>
@@ -356,12 +410,16 @@
     </w:p>
     <w:p>
       <w:pPr>
-        <w:pStyle w:val="Definition"/>
-      </w:pPr>
+        <w:pStyle w:val="Bibliography"/>
+      </w:pPr>
+      <w:r>
+        <w:lastRenderedPageBreak/>
+        <w:t>Bibliography</w:t>
+      </w:r>
     </w:p>
     <w:sectPr>
-      <w:headerReference w:type="default" r:id="rId8"/>
-      <w:headerReference w:type="first" r:id="rId9"/>
+      <w:headerReference w:type="default" r:id="rId9"/>
+      <w:headerReference w:type="first" r:id="rId10"/>
       <w:pgSz w:w="12240" w:h="15840"/>
       <w:pgMar w:top="1440" w:right="1440" w:bottom="1440" w:left="1440" w:header="720" w:footer="720" w:gutter="0"/>
       <w:cols w:space="720"/>
@@ -373,7 +431,7 @@
 </file>
 
 <file path=word/endnotes.xml><?xml version="1.0" encoding="utf-8"?>
-<w:endnotes xmlns:wpc="http://schemas.microsoft.com/office/word/2010/wordprocessingCanvas" xmlns:cx="http://schemas.microsoft.com/office/drawing/2014/chartex" xmlns:cx1="http://schemas.microsoft.com/office/drawing/2015/9/8/chartex" xmlns:cx2="http://schemas.microsoft.com/office/drawing/2015/10/21/chartex" xmlns:cx3="http://schemas.microsoft.com/office/drawing/2016/5/9/chartex" xmlns:cx4="http://schemas.microsoft.com/office/drawing/2016/5/10/chartex" xmlns:cx5="http://schemas.microsoft.com/office/drawing/2016/5/11/chartex" xmlns:cx6="http://schemas.microsoft.com/office/drawing/2016/5/12/chartex" xmlns:cx7="http://schemas.microsoft.com/office/drawing/2016/5/13/chartex" xmlns:cx8="http://schemas.microsoft.com/office/drawing/2016/5/14/chartex" xmlns:mc="http://schemas.openxmlformats.org/markup-compatibility/2006" xmlns:aink="http://schemas.microsoft.com/office/drawing/2016/ink" xmlns:am3d="http://schemas.microsoft.com/office/drawing/2017/model3d" xmlns:o="urn:schemas-microsoft-com:office:office" xmlns:r="http://schemas.openxmlformats.org/officeDocument/2006/relationships" xmlns:m="http://schemas.openxmlformats.org/officeDocument/2006/math" xmlns:v="urn:schemas-microsoft-com:vml" xmlns:wp14="http://schemas.microsoft.com/office/word/2010/wordprocessingDrawing" xmlns:wp="http://schemas.openxmlformats.org/drawingml/2006/wordprocessingDrawing" xmlns:w10="urn:schemas-microsoft-com:office:word" xmlns:w="http://schemas.openxmlformats.org/wordprocessingml/2006/main" xmlns:w14="http://schemas.microsoft.com/office/word/2010/wordml" xmlns:w15="http://schemas.microsoft.com/office/word/2012/wordml" xmlns:w16cex="http://schemas.microsoft.com/office/word/2018/wordml/cex" xmlns:w16cid="http://schemas.microsoft.com/office/word/2016/wordml/cid" xmlns:w16="http://schemas.microsoft.com/office/word/2018/wordml" xmlns:w16sdtdh="http://schemas.microsoft.com/office/word/2020/wordml/sdtdatahash" xmlns:w16se="http://schemas.microsoft.com/office/word/2015/wordml/symex" xmlns:wpg="http://schemas.microsoft.com/office/word/2010/wordprocessingGroup" xmlns:wpi="http://schemas.microsoft.com/office/word/2010/wordprocessingInk" xmlns:wne="http://schemas.microsoft.com/office/word/2006/wordml" xmlns:wps="http://schemas.microsoft.com/office/word/2010/wordprocessingShape" mc:Ignorable="w14 w15 w16se w16cid w16 w16cex w16sdtdh wp14">
+<w:endnotes xmlns:wpc="http://schemas.microsoft.com/office/word/2010/wordprocessingCanvas" xmlns:cx="http://schemas.microsoft.com/office/drawing/2014/chartex" xmlns:cx1="http://schemas.microsoft.com/office/drawing/2015/9/8/chartex" xmlns:cx2="http://schemas.microsoft.com/office/drawing/2015/10/21/chartex" xmlns:cx3="http://schemas.microsoft.com/office/drawing/2016/5/9/chartex" xmlns:cx4="http://schemas.microsoft.com/office/drawing/2016/5/10/chartex" xmlns:cx5="http://schemas.microsoft.com/office/drawing/2016/5/11/chartex" xmlns:cx6="http://schemas.microsoft.com/office/drawing/2016/5/12/chartex" xmlns:cx7="http://schemas.microsoft.com/office/drawing/2016/5/13/chartex" xmlns:cx8="http://schemas.microsoft.com/office/drawing/2016/5/14/chartex" xmlns:mc="http://schemas.openxmlformats.org/markup-compatibility/2006" xmlns:aink="http://schemas.microsoft.com/office/drawing/2016/ink" xmlns:am3d="http://schemas.microsoft.com/office/drawing/2017/model3d" xmlns:o="urn:schemas-microsoft-com:office:office" xmlns:oel="http://schemas.microsoft.com/office/2019/extlst" xmlns:r="http://schemas.openxmlformats.org/officeDocument/2006/relationships" xmlns:m="http://schemas.openxmlformats.org/officeDocument/2006/math" xmlns:v="urn:schemas-microsoft-com:vml" xmlns:wp14="http://schemas.microsoft.com/office/word/2010/wordprocessingDrawing" xmlns:wp="http://schemas.openxmlformats.org/drawingml/2006/wordprocessingDrawing" xmlns:w10="urn:schemas-microsoft-com:office:word" xmlns:w="http://schemas.openxmlformats.org/wordprocessingml/2006/main" xmlns:w14="http://schemas.microsoft.com/office/word/2010/wordml" xmlns:w15="http://schemas.microsoft.com/office/word/2012/wordml" xmlns:w16cex="http://schemas.microsoft.com/office/word/2018/wordml/cex" xmlns:w16cid="http://schemas.microsoft.com/office/word/2016/wordml/cid" xmlns:w16="http://schemas.microsoft.com/office/word/2018/wordml" xmlns:w16du="http://schemas.microsoft.com/office/word/2023/wordml/word16du" xmlns:w16sdtdh="http://schemas.microsoft.com/office/word/2020/wordml/sdtdatahash" xmlns:w16sdtfl="http://schemas.microsoft.com/office/word/2024/wordml/sdtformatlock" xmlns:w16se="http://schemas.microsoft.com/office/word/2015/wordml/symex" xmlns:wpg="http://schemas.microsoft.com/office/word/2010/wordprocessingGroup" xmlns:wpi="http://schemas.microsoft.com/office/word/2010/wordprocessingInk" xmlns:wne="http://schemas.microsoft.com/office/word/2006/wordml" xmlns:wps="http://schemas.microsoft.com/office/word/2010/wordprocessingShape" mc:Ignorable="w14 w15 w16se w16cid w16 w16cex w16sdtdh w16sdtfl w16du wp14">
   <w:endnote w:type="separator" w:id="-1">
     <w:p>
       <w:pPr>
@@ -398,7 +456,7 @@
 </file>
 
 <file path=word/footnotes.xml><?xml version="1.0" encoding="utf-8"?>
-<w:footnotes xmlns:wpc="http://schemas.microsoft.com/office/word/2010/wordprocessingCanvas" xmlns:cx="http://schemas.microsoft.com/office/drawing/2014/chartex" xmlns:cx1="http://schemas.microsoft.com/office/drawing/2015/9/8/chartex" xmlns:cx2="http://schemas.microsoft.com/office/drawing/2015/10/21/chartex" xmlns:cx3="http://schemas.microsoft.com/office/drawing/2016/5/9/chartex" xmlns:cx4="http://schemas.microsoft.com/office/drawing/2016/5/10/chartex" xmlns:cx5="http://schemas.microsoft.com/office/drawing/2016/5/11/chartex" xmlns:cx6="http://schemas.microsoft.com/office/drawing/2016/5/12/chartex" xmlns:cx7="http://schemas.microsoft.com/office/drawing/2016/5/13/chartex" xmlns:cx8="http://schemas.microsoft.com/office/drawing/2016/5/14/chartex" xmlns:mc="http://schemas.openxmlformats.org/markup-compatibility/2006" xmlns:aink="http://schemas.microsoft.com/office/drawing/2016/ink" xmlns:am3d="http://schemas.microsoft.com/office/drawing/2017/model3d" xmlns:o="urn:schemas-microsoft-com:office:office" xmlns:r="http://schemas.openxmlformats.org/officeDocument/2006/relationships" xmlns:m="http://schemas.openxmlformats.org/officeDocument/2006/math" xmlns:v="urn:schemas-microsoft-com:vml" xmlns:wp14="http://schemas.microsoft.com/office/word/2010/wordprocessingDrawing" xmlns:wp="http://schemas.openxmlformats.org/drawingml/2006/wordprocessingDrawing" xmlns:w10="urn:schemas-microsoft-com:office:word" xmlns:w="http://schemas.openxmlformats.org/wordprocessingml/2006/main" xmlns:w14="http://schemas.microsoft.com/office/word/2010/wordml" xmlns:w15="http://schemas.microsoft.com/office/word/2012/wordml" xmlns:w16cex="http://schemas.microsoft.com/office/word/2018/wordml/cex" xmlns:w16cid="http://schemas.microsoft.com/office/word/2016/wordml/cid" xmlns:w16="http://schemas.microsoft.com/office/word/2018/wordml" xmlns:w16sdtdh="http://schemas.microsoft.com/office/word/2020/wordml/sdtdatahash" xmlns:w16se="http://schemas.microsoft.com/office/word/2015/wordml/symex" xmlns:wpg="http://schemas.microsoft.com/office/word/2010/wordprocessingGroup" xmlns:wpi="http://schemas.microsoft.com/office/word/2010/wordprocessingInk" xmlns:wne="http://schemas.microsoft.com/office/word/2006/wordml" xmlns:wps="http://schemas.microsoft.com/office/word/2010/wordprocessingShape" mc:Ignorable="w14 w15 w16se w16cid w16 w16cex w16sdtdh wp14">
+<w:footnotes xmlns:wpc="http://schemas.microsoft.com/office/word/2010/wordprocessingCanvas" xmlns:cx="http://schemas.microsoft.com/office/drawing/2014/chartex" xmlns:cx1="http://schemas.microsoft.com/office/drawing/2015/9/8/chartex" xmlns:cx2="http://schemas.microsoft.com/office/drawing/2015/10/21/chartex" xmlns:cx3="http://schemas.microsoft.com/office/drawing/2016/5/9/chartex" xmlns:cx4="http://schemas.microsoft.com/office/drawing/2016/5/10/chartex" xmlns:cx5="http://schemas.microsoft.com/office/drawing/2016/5/11/chartex" xmlns:cx6="http://schemas.microsoft.com/office/drawing/2016/5/12/chartex" xmlns:cx7="http://schemas.microsoft.com/office/drawing/2016/5/13/chartex" xmlns:cx8="http://schemas.microsoft.com/office/drawing/2016/5/14/chartex" xmlns:mc="http://schemas.openxmlformats.org/markup-compatibility/2006" xmlns:aink="http://schemas.microsoft.com/office/drawing/2016/ink" xmlns:am3d="http://schemas.microsoft.com/office/drawing/2017/model3d" xmlns:o="urn:schemas-microsoft-com:office:office" xmlns:oel="http://schemas.microsoft.com/office/2019/extlst" xmlns:r="http://schemas.openxmlformats.org/officeDocument/2006/relationships" xmlns:m="http://schemas.openxmlformats.org/officeDocument/2006/math" xmlns:v="urn:schemas-microsoft-com:vml" xmlns:wp14="http://schemas.microsoft.com/office/word/2010/wordprocessingDrawing" xmlns:wp="http://schemas.openxmlformats.org/drawingml/2006/wordprocessingDrawing" xmlns:w10="urn:schemas-microsoft-com:office:word" xmlns:w="http://schemas.openxmlformats.org/wordprocessingml/2006/main" xmlns:w14="http://schemas.microsoft.com/office/word/2010/wordml" xmlns:w15="http://schemas.microsoft.com/office/word/2012/wordml" xmlns:w16cex="http://schemas.microsoft.com/office/word/2018/wordml/cex" xmlns:w16cid="http://schemas.microsoft.com/office/word/2016/wordml/cid" xmlns:w16="http://schemas.microsoft.com/office/word/2018/wordml" xmlns:w16du="http://schemas.microsoft.com/office/word/2023/wordml/word16du" xmlns:w16sdtdh="http://schemas.microsoft.com/office/word/2020/wordml/sdtdatahash" xmlns:w16sdtfl="http://schemas.microsoft.com/office/word/2024/wordml/sdtformatlock" xmlns:w16se="http://schemas.microsoft.com/office/word/2015/wordml/symex" xmlns:wpg="http://schemas.microsoft.com/office/word/2010/wordprocessingGroup" xmlns:wpi="http://schemas.microsoft.com/office/word/2010/wordprocessingInk" xmlns:wne="http://schemas.microsoft.com/office/word/2006/wordml" xmlns:wps="http://schemas.microsoft.com/office/word/2010/wordprocessingShape" mc:Ignorable="w14 w15 w16se w16cid w16 w16cex w16sdtdh w16sdtfl w16du wp14">
   <w:footnote w:type="separator" w:id="-1">
     <w:p>
       <w:r>
@@ -433,7 +491,7 @@
 </file>
 
 <file path=word/header1.xml><?xml version="1.0" encoding="utf-8"?>
-<w:hdr xmlns:wpc="http://schemas.microsoft.com/office/word/2010/wordprocessingCanvas" xmlns:cx="http://schemas.microsoft.com/office/drawing/2014/chartex" xmlns:cx1="http://schemas.microsoft.com/office/drawing/2015/9/8/chartex" xmlns:cx2="http://schemas.microsoft.com/office/drawing/2015/10/21/chartex" xmlns:cx3="http://schemas.microsoft.com/office/drawing/2016/5/9/chartex" xmlns:cx4="http://schemas.microsoft.com/office/drawing/2016/5/10/chartex" xmlns:cx5="http://schemas.microsoft.com/office/drawing/2016/5/11/chartex" xmlns:cx6="http://schemas.microsoft.com/office/drawing/2016/5/12/chartex" xmlns:cx7="http://schemas.microsoft.com/office/drawing/2016/5/13/chartex" xmlns:cx8="http://schemas.microsoft.com/office/drawing/2016/5/14/chartex" xmlns:mc="http://schemas.openxmlformats.org/markup-compatibility/2006" xmlns:aink="http://schemas.microsoft.com/office/drawing/2016/ink" xmlns:am3d="http://schemas.microsoft.com/office/drawing/2017/model3d" xmlns:o="urn:schemas-microsoft-com:office:office" xmlns:r="http://schemas.openxmlformats.org/officeDocument/2006/relationships" xmlns:m="http://schemas.openxmlformats.org/officeDocument/2006/math" xmlns:v="urn:schemas-microsoft-com:vml" xmlns:wp14="http://schemas.microsoft.com/office/word/2010/wordprocessingDrawing" xmlns:wp="http://schemas.openxmlformats.org/drawingml/2006/wordprocessingDrawing" xmlns:w10="urn:schemas-microsoft-com:office:word" xmlns:w="http://schemas.openxmlformats.org/wordprocessingml/2006/main" xmlns:w14="http://schemas.microsoft.com/office/word/2010/wordml" xmlns:w15="http://schemas.microsoft.com/office/word/2012/wordml" xmlns:w16cex="http://schemas.microsoft.com/office/word/2018/wordml/cex" xmlns:w16cid="http://schemas.microsoft.com/office/word/2016/wordml/cid" xmlns:w16="http://schemas.microsoft.com/office/word/2018/wordml" xmlns:w16sdtdh="http://schemas.microsoft.com/office/word/2020/wordml/sdtdatahash" xmlns:w16se="http://schemas.microsoft.com/office/word/2015/wordml/symex" xmlns:wpg="http://schemas.microsoft.com/office/word/2010/wordprocessingGroup" xmlns:wpi="http://schemas.microsoft.com/office/word/2010/wordprocessingInk" xmlns:wne="http://schemas.microsoft.com/office/word/2006/wordml" xmlns:wps="http://schemas.microsoft.com/office/word/2010/wordprocessingShape" mc:Ignorable="w14 w15 w16se w16cid w16 w16cex w16sdtdh wp14">
+<w:hdr xmlns:wpc="http://schemas.microsoft.com/office/word/2010/wordprocessingCanvas" xmlns:cx="http://schemas.microsoft.com/office/drawing/2014/chartex" xmlns:cx1="http://schemas.microsoft.com/office/drawing/2015/9/8/chartex" xmlns:cx2="http://schemas.microsoft.com/office/drawing/2015/10/21/chartex" xmlns:cx3="http://schemas.microsoft.com/office/drawing/2016/5/9/chartex" xmlns:cx4="http://schemas.microsoft.com/office/drawing/2016/5/10/chartex" xmlns:cx5="http://schemas.microsoft.com/office/drawing/2016/5/11/chartex" xmlns:cx6="http://schemas.microsoft.com/office/drawing/2016/5/12/chartex" xmlns:cx7="http://schemas.microsoft.com/office/drawing/2016/5/13/chartex" xmlns:cx8="http://schemas.microsoft.com/office/drawing/2016/5/14/chartex" xmlns:mc="http://schemas.openxmlformats.org/markup-compatibility/2006" xmlns:aink="http://schemas.microsoft.com/office/drawing/2016/ink" xmlns:am3d="http://schemas.microsoft.com/office/drawing/2017/model3d" xmlns:o="urn:schemas-microsoft-com:office:office" xmlns:oel="http://schemas.microsoft.com/office/2019/extlst" xmlns:r="http://schemas.openxmlformats.org/officeDocument/2006/relationships" xmlns:m="http://schemas.openxmlformats.org/officeDocument/2006/math" xmlns:v="urn:schemas-microsoft-com:vml" xmlns:wp14="http://schemas.microsoft.com/office/word/2010/wordprocessingDrawing" xmlns:wp="http://schemas.openxmlformats.org/drawingml/2006/wordprocessingDrawing" xmlns:w10="urn:schemas-microsoft-com:office:word" xmlns:w="http://schemas.openxmlformats.org/wordprocessingml/2006/main" xmlns:w14="http://schemas.microsoft.com/office/word/2010/wordml" xmlns:w15="http://schemas.microsoft.com/office/word/2012/wordml" xmlns:w16cex="http://schemas.microsoft.com/office/word/2018/wordml/cex" xmlns:w16cid="http://schemas.microsoft.com/office/word/2016/wordml/cid" xmlns:w16="http://schemas.microsoft.com/office/word/2018/wordml" xmlns:w16du="http://schemas.microsoft.com/office/word/2023/wordml/word16du" xmlns:w16sdtdh="http://schemas.microsoft.com/office/word/2020/wordml/sdtdatahash" xmlns:w16sdtfl="http://schemas.microsoft.com/office/word/2024/wordml/sdtformatlock" xmlns:w16se="http://schemas.microsoft.com/office/word/2015/wordml/symex" xmlns:wpg="http://schemas.microsoft.com/office/word/2010/wordprocessingGroup" xmlns:wpi="http://schemas.microsoft.com/office/word/2010/wordprocessingInk" xmlns:wne="http://schemas.microsoft.com/office/word/2006/wordml" xmlns:wps="http://schemas.microsoft.com/office/word/2010/wordprocessingShape" mc:Ignorable="w14 w15 w16se w16cid w16 w16cex w16sdtdh w16sdtfl w16du wp14">
   <w:p>
     <w:pPr>
       <w:pStyle w:val="Header"/>
@@ -554,7 +612,7 @@
 </file>
 
 <file path=word/header2.xml><?xml version="1.0" encoding="utf-8"?>
-<w:hdr xmlns:wpc="http://schemas.microsoft.com/office/word/2010/wordprocessingCanvas" xmlns:cx="http://schemas.microsoft.com/office/drawing/2014/chartex" xmlns:cx1="http://schemas.microsoft.com/office/drawing/2015/9/8/chartex" xmlns:cx2="http://schemas.microsoft.com/office/drawing/2015/10/21/chartex" xmlns:cx3="http://schemas.microsoft.com/office/drawing/2016/5/9/chartex" xmlns:cx4="http://schemas.microsoft.com/office/drawing/2016/5/10/chartex" xmlns:cx5="http://schemas.microsoft.com/office/drawing/2016/5/11/chartex" xmlns:cx6="http://schemas.microsoft.com/office/drawing/2016/5/12/chartex" xmlns:cx7="http://schemas.microsoft.com/office/drawing/2016/5/13/chartex" xmlns:cx8="http://schemas.microsoft.com/office/drawing/2016/5/14/chartex" xmlns:mc="http://schemas.openxmlformats.org/markup-compatibility/2006" xmlns:aink="http://schemas.microsoft.com/office/drawing/2016/ink" xmlns:am3d="http://schemas.microsoft.com/office/drawing/2017/model3d" xmlns:o="urn:schemas-microsoft-com:office:office" xmlns:r="http://schemas.openxmlformats.org/officeDocument/2006/relationships" xmlns:m="http://schemas.openxmlformats.org/officeDocument/2006/math" xmlns:v="urn:schemas-microsoft-com:vml" xmlns:wp14="http://schemas.microsoft.com/office/word/2010/wordprocessingDrawing" xmlns:wp="http://schemas.openxmlformats.org/drawingml/2006/wordprocessingDrawing" xmlns:w10="urn:schemas-microsoft-com:office:word" xmlns:w="http://schemas.openxmlformats.org/wordprocessingml/2006/main" xmlns:w14="http://schemas.microsoft.com/office/word/2010/wordml" xmlns:w15="http://schemas.microsoft.com/office/word/2012/wordml" xmlns:w16cex="http://schemas.microsoft.com/office/word/2018/wordml/cex" xmlns:w16cid="http://schemas.microsoft.com/office/word/2016/wordml/cid" xmlns:w16="http://schemas.microsoft.com/office/word/2018/wordml" xmlns:w16sdtdh="http://schemas.microsoft.com/office/word/2020/wordml/sdtdatahash" xmlns:w16se="http://schemas.microsoft.com/office/word/2015/wordml/symex" xmlns:wpg="http://schemas.microsoft.com/office/word/2010/wordprocessingGroup" xmlns:wpi="http://schemas.microsoft.com/office/word/2010/wordprocessingInk" xmlns:wne="http://schemas.microsoft.com/office/word/2006/wordml" xmlns:wps="http://schemas.microsoft.com/office/word/2010/wordprocessingShape" mc:Ignorable="w14 w15 w16se w16cid w16 w16cex w16sdtdh wp14">
+<w:hdr xmlns:wpc="http://schemas.microsoft.com/office/word/2010/wordprocessingCanvas" xmlns:cx="http://schemas.microsoft.com/office/drawing/2014/chartex" xmlns:cx1="http://schemas.microsoft.com/office/drawing/2015/9/8/chartex" xmlns:cx2="http://schemas.microsoft.com/office/drawing/2015/10/21/chartex" xmlns:cx3="http://schemas.microsoft.com/office/drawing/2016/5/9/chartex" xmlns:cx4="http://schemas.microsoft.com/office/drawing/2016/5/10/chartex" xmlns:cx5="http://schemas.microsoft.com/office/drawing/2016/5/11/chartex" xmlns:cx6="http://schemas.microsoft.com/office/drawing/2016/5/12/chartex" xmlns:cx7="http://schemas.microsoft.com/office/drawing/2016/5/13/chartex" xmlns:cx8="http://schemas.microsoft.com/office/drawing/2016/5/14/chartex" xmlns:mc="http://schemas.openxmlformats.org/markup-compatibility/2006" xmlns:aink="http://schemas.microsoft.com/office/drawing/2016/ink" xmlns:am3d="http://schemas.microsoft.com/office/drawing/2017/model3d" xmlns:o="urn:schemas-microsoft-com:office:office" xmlns:oel="http://schemas.microsoft.com/office/2019/extlst" xmlns:r="http://schemas.openxmlformats.org/officeDocument/2006/relationships" xmlns:m="http://schemas.openxmlformats.org/officeDocument/2006/math" xmlns:v="urn:schemas-microsoft-com:vml" xmlns:wp14="http://schemas.microsoft.com/office/word/2010/wordprocessingDrawing" xmlns:wp="http://schemas.openxmlformats.org/drawingml/2006/wordprocessingDrawing" xmlns:w10="urn:schemas-microsoft-com:office:word" xmlns:w="http://schemas.openxmlformats.org/wordprocessingml/2006/main" xmlns:w14="http://schemas.microsoft.com/office/word/2010/wordml" xmlns:w15="http://schemas.microsoft.com/office/word/2012/wordml" xmlns:w16cex="http://schemas.microsoft.com/office/word/2018/wordml/cex" xmlns:w16cid="http://schemas.microsoft.com/office/word/2016/wordml/cid" xmlns:w16="http://schemas.microsoft.com/office/word/2018/wordml" xmlns:w16du="http://schemas.microsoft.com/office/word/2023/wordml/word16du" xmlns:w16sdtdh="http://schemas.microsoft.com/office/word/2020/wordml/sdtdatahash" xmlns:w16sdtfl="http://schemas.microsoft.com/office/word/2024/wordml/sdtformatlock" xmlns:w16se="http://schemas.microsoft.com/office/word/2015/wordml/symex" xmlns:wpg="http://schemas.microsoft.com/office/word/2010/wordprocessingGroup" xmlns:wpi="http://schemas.microsoft.com/office/word/2010/wordprocessingInk" xmlns:wne="http://schemas.microsoft.com/office/word/2006/wordml" xmlns:wps="http://schemas.microsoft.com/office/word/2010/wordprocessingShape" mc:Ignorable="w14 w15 w16se w16cid w16 w16cex w16sdtdh w16sdtfl w16du wp14">
   <w:p>
     <w:pPr>
       <w:pStyle w:val="Header"/>
@@ -596,7 +654,7 @@
 </file>
 
 <file path=word/numbering.xml><?xml version="1.0" encoding="utf-8"?>
-<w:numbering xmlns:wpc="http://schemas.microsoft.com/office/word/2010/wordprocessingCanvas" xmlns:cx="http://schemas.microsoft.com/office/drawing/2014/chartex" xmlns:cx1="http://schemas.microsoft.com/office/drawing/2015/9/8/chartex" xmlns:cx2="http://schemas.microsoft.com/office/drawing/2015/10/21/chartex" xmlns:cx3="http://schemas.microsoft.com/office/drawing/2016/5/9/chartex" xmlns:cx4="http://schemas.microsoft.com/office/drawing/2016/5/10/chartex" xmlns:cx5="http://schemas.microsoft.com/office/drawing/2016/5/11/chartex" xmlns:cx6="http://schemas.microsoft.com/office/drawing/2016/5/12/chartex" xmlns:cx7="http://schemas.microsoft.com/office/drawing/2016/5/13/chartex" xmlns:cx8="http://schemas.microsoft.com/office/drawing/2016/5/14/chartex" xmlns:mc="http://schemas.openxmlformats.org/markup-compatibility/2006" xmlns:aink="http://schemas.microsoft.com/office/drawing/2016/ink" xmlns:am3d="http://schemas.microsoft.com/office/drawing/2017/model3d" xmlns:o="urn:schemas-microsoft-com:office:office" xmlns:r="http://schemas.openxmlformats.org/officeDocument/2006/relationships" xmlns:m="http://schemas.openxmlformats.org/officeDocument/2006/math" xmlns:v="urn:schemas-microsoft-com:vml" xmlns:wp14="http://schemas.microsoft.com/office/word/2010/wordprocessingDrawing" xmlns:wp="http://schemas.openxmlformats.org/drawingml/2006/wordprocessingDrawing" xmlns:w10="urn:schemas-microsoft-com:office:word" xmlns:w="http://schemas.openxmlformats.org/wordprocessingml/2006/main" xmlns:w14="http://schemas.microsoft.com/office/word/2010/wordml" xmlns:w15="http://schemas.microsoft.com/office/word/2012/wordml" xmlns:w16cex="http://schemas.microsoft.com/office/word/2018/wordml/cex" xmlns:w16cid="http://schemas.microsoft.com/office/word/2016/wordml/cid" xmlns:w16="http://schemas.microsoft.com/office/word/2018/wordml" xmlns:w16sdtdh="http://schemas.microsoft.com/office/word/2020/wordml/sdtdatahash" xmlns:w16se="http://schemas.microsoft.com/office/word/2015/wordml/symex" xmlns:wpg="http://schemas.microsoft.com/office/word/2010/wordprocessingGroup" xmlns:wpi="http://schemas.microsoft.com/office/word/2010/wordprocessingInk" xmlns:wne="http://schemas.microsoft.com/office/word/2006/wordml" xmlns:wps="http://schemas.microsoft.com/office/word/2010/wordprocessingShape" mc:Ignorable="w14 w15 w16se w16cid w16 w16cex w16sdtdh wp14">
+<w:numbering xmlns:wpc="http://schemas.microsoft.com/office/word/2010/wordprocessingCanvas" xmlns:cx="http://schemas.microsoft.com/office/drawing/2014/chartex" xmlns:cx1="http://schemas.microsoft.com/office/drawing/2015/9/8/chartex" xmlns:cx2="http://schemas.microsoft.com/office/drawing/2015/10/21/chartex" xmlns:cx3="http://schemas.microsoft.com/office/drawing/2016/5/9/chartex" xmlns:cx4="http://schemas.microsoft.com/office/drawing/2016/5/10/chartex" xmlns:cx5="http://schemas.microsoft.com/office/drawing/2016/5/11/chartex" xmlns:cx6="http://schemas.microsoft.com/office/drawing/2016/5/12/chartex" xmlns:cx7="http://schemas.microsoft.com/office/drawing/2016/5/13/chartex" xmlns:cx8="http://schemas.microsoft.com/office/drawing/2016/5/14/chartex" xmlns:mc="http://schemas.openxmlformats.org/markup-compatibility/2006" xmlns:aink="http://schemas.microsoft.com/office/drawing/2016/ink" xmlns:am3d="http://schemas.microsoft.com/office/drawing/2017/model3d" xmlns:o="urn:schemas-microsoft-com:office:office" xmlns:oel="http://schemas.microsoft.com/office/2019/extlst" xmlns:r="http://schemas.openxmlformats.org/officeDocument/2006/relationships" xmlns:m="http://schemas.openxmlformats.org/officeDocument/2006/math" xmlns:v="urn:schemas-microsoft-com:vml" xmlns:wp14="http://schemas.microsoft.com/office/word/2010/wordprocessingDrawing" xmlns:wp="http://schemas.openxmlformats.org/drawingml/2006/wordprocessingDrawing" xmlns:w10="urn:schemas-microsoft-com:office:word" xmlns:w="http://schemas.openxmlformats.org/wordprocessingml/2006/main" xmlns:w14="http://schemas.microsoft.com/office/word/2010/wordml" xmlns:w15="http://schemas.microsoft.com/office/word/2012/wordml" xmlns:w16cex="http://schemas.microsoft.com/office/word/2018/wordml/cex" xmlns:w16cid="http://schemas.microsoft.com/office/word/2016/wordml/cid" xmlns:w16="http://schemas.microsoft.com/office/word/2018/wordml" xmlns:w16du="http://schemas.microsoft.com/office/word/2023/wordml/word16du" xmlns:w16sdtdh="http://schemas.microsoft.com/office/word/2020/wordml/sdtdatahash" xmlns:w16sdtfl="http://schemas.microsoft.com/office/word/2024/wordml/sdtformatlock" xmlns:w16se="http://schemas.microsoft.com/office/word/2015/wordml/symex" xmlns:wpg="http://schemas.microsoft.com/office/word/2010/wordprocessingGroup" xmlns:wpi="http://schemas.microsoft.com/office/word/2010/wordprocessingInk" xmlns:wne="http://schemas.microsoft.com/office/word/2006/wordml" xmlns:wps="http://schemas.microsoft.com/office/word/2010/wordprocessingShape" mc:Ignorable="w14 w15 w16se w16cid w16 w16cex w16sdtdh w16sdtfl w16du wp14">
   <w:abstractNum w:abstractNumId="0" w15:restartNumberingAfterBreak="0">
     <w:nsid w:val="FFFFFF7C"/>
     <w:multiLevelType w:val="singleLevel"/>
@@ -886,44 +944,44 @@
       </w:pPr>
     </w:lvl>
   </w:abstractNum>
-  <w:num w:numId="1">
+  <w:num w:numId="1" w16cid:durableId="2028561363">
     <w:abstractNumId w:val="10"/>
   </w:num>
-  <w:num w:numId="2">
+  <w:num w:numId="2" w16cid:durableId="1313832316">
     <w:abstractNumId w:val="9"/>
   </w:num>
-  <w:num w:numId="3">
+  <w:num w:numId="3" w16cid:durableId="85275057">
     <w:abstractNumId w:val="7"/>
   </w:num>
-  <w:num w:numId="4">
+  <w:num w:numId="4" w16cid:durableId="705983495">
     <w:abstractNumId w:val="6"/>
   </w:num>
-  <w:num w:numId="5">
+  <w:num w:numId="5" w16cid:durableId="2016154489">
     <w:abstractNumId w:val="5"/>
   </w:num>
-  <w:num w:numId="6">
+  <w:num w:numId="6" w16cid:durableId="141774511">
     <w:abstractNumId w:val="4"/>
   </w:num>
-  <w:num w:numId="7">
+  <w:num w:numId="7" w16cid:durableId="1125612017">
     <w:abstractNumId w:val="8"/>
   </w:num>
-  <w:num w:numId="8">
+  <w:num w:numId="8" w16cid:durableId="2065174291">
     <w:abstractNumId w:val="3"/>
   </w:num>
-  <w:num w:numId="9">
+  <w:num w:numId="9" w16cid:durableId="1678534909">
     <w:abstractNumId w:val="2"/>
   </w:num>
-  <w:num w:numId="10">
+  <w:num w:numId="10" w16cid:durableId="577911155">
     <w:abstractNumId w:val="1"/>
   </w:num>
-  <w:num w:numId="11">
+  <w:num w:numId="11" w16cid:durableId="606620962">
     <w:abstractNumId w:val="0"/>
   </w:num>
 </w:numbering>
 </file>
 
 <file path=word/styles.xml><?xml version="1.0" encoding="utf-8"?>
-<w:styles xmlns:mc="http://schemas.openxmlformats.org/markup-compatibility/2006" xmlns:r="http://schemas.openxmlformats.org/officeDocument/2006/relationships" xmlns:w="http://schemas.openxmlformats.org/wordprocessingml/2006/main" xmlns:w14="http://schemas.microsoft.com/office/word/2010/wordml" xmlns:w15="http://schemas.microsoft.com/office/word/2012/wordml" xmlns:w16cex="http://schemas.microsoft.com/office/word/2018/wordml/cex" xmlns:w16cid="http://schemas.microsoft.com/office/word/2016/wordml/cid" xmlns:w16="http://schemas.microsoft.com/office/word/2018/wordml" xmlns:w16sdtdh="http://schemas.microsoft.com/office/word/2020/wordml/sdtdatahash" xmlns:w16se="http://schemas.microsoft.com/office/word/2015/wordml/symex" mc:Ignorable="w14 w15 w16se w16cid w16 w16cex w16sdtdh">
+<w:styles xmlns:mc="http://schemas.openxmlformats.org/markup-compatibility/2006" xmlns:r="http://schemas.openxmlformats.org/officeDocument/2006/relationships" xmlns:w="http://schemas.openxmlformats.org/wordprocessingml/2006/main" xmlns:w14="http://schemas.microsoft.com/office/word/2010/wordml" xmlns:w15="http://schemas.microsoft.com/office/word/2012/wordml" xmlns:w16cex="http://schemas.microsoft.com/office/word/2018/wordml/cex" xmlns:w16cid="http://schemas.microsoft.com/office/word/2016/wordml/cid" xmlns:w16="http://schemas.microsoft.com/office/word/2018/wordml" xmlns:w16du="http://schemas.microsoft.com/office/word/2023/wordml/word16du" xmlns:w16sdtdh="http://schemas.microsoft.com/office/word/2020/wordml/sdtdatahash" xmlns:w16sdtfl="http://schemas.microsoft.com/office/word/2024/wordml/sdtformatlock" xmlns:w16se="http://schemas.microsoft.com/office/word/2015/wordml/symex" mc:Ignorable="w14 w15 w16se w16cid w16 w16cex w16sdtdh w16sdtfl w16du">
   <w:docDefaults>
     <w:rPrDefault>
       <w:rPr>
@@ -1579,6 +1637,14 @@
     <w:name w:val="Bibliography"/>
     <w:basedOn w:val="Normal"/>
     <w:qFormat/>
+    <w:rsid w:val="00BE4D8D"/>
+    <w:pPr>
+      <w:ind w:left="720" w:hanging="720"/>
+    </w:pPr>
+    <w:rPr>
+      <w:rFonts w:ascii="Calibri" w:hAnsi="Calibri"/>
+      <w:sz w:val="22"/>
+    </w:rPr>
   </w:style>
   <w:style w:type="character" w:customStyle="1" w:styleId="Heading1Char">
     <w:name w:val="Heading 1 Char"/>
@@ -1967,6 +2033,14 @@
     <w:basedOn w:val="DefaultParagraphFont"/>
     <w:link w:val="Footer"/>
     <w:rsid w:val="00DC7907"/>
+  </w:style>
+  <w:style w:type="character" w:styleId="EndnoteReference">
+    <w:name w:val="endnote reference"/>
+    <w:basedOn w:val="DefaultParagraphFont"/>
+    <w:rsid w:val="00072F4B"/>
+    <w:rPr>
+      <w:vertAlign w:val="superscript"/>
+    </w:rPr>
   </w:style>
 </w:styles>
 </file>
@@ -2264,4 +2338,16 @@
     </a:ext>
   </a:extLst>
 </a:theme>
+</file>
+
+<file path=customXml/item1.xml><?xml version="1.0" encoding="utf-8"?>
+<b:Sources xmlns:b="http://schemas.openxmlformats.org/officeDocument/2006/bibliography" xmlns="http://schemas.openxmlformats.org/officeDocument/2006/bibliography" SelectedStyle="\APASixthEditionOfficeOnline.xsl" StyleName="APA" Version="6"/>
+</file>
+
+<file path=customXml/itemProps1.xml><?xml version="1.0" encoding="utf-8"?>
+<ds:datastoreItem xmlns:ds="http://schemas.openxmlformats.org/officeDocument/2006/customXml" ds:itemID="{97D501DC-0831-4C45-A8F7-A20179F09464}">
+  <ds:schemaRefs>
+    <ds:schemaRef ds:uri="http://schemas.openxmlformats.org/officeDocument/2006/bibliography"/>
+  </ds:schemaRefs>
+</ds:datastoreItem>
 </file>
</xml_diff>